<commit_message>
Poprawione zdania z rekcja Dentysta - slownictwo Bank - slownictwo (poprawione)
</commit_message>
<xml_diff>
--- a/Bankgeschäfte und Konto.docx
+++ b/Bankgeschäfte und Konto.docx
@@ -2707,23 +2707,14 @@
           <w:lang w:val="de-DE"/>
         </w:rPr>
         <w:tab/>
-        <w:t xml:space="preserve">einen </w:t>
-      </w:r>
-      <w:proofErr w:type="spellStart"/>
-      <w:r>
-        <w:rPr>
-          <w:rFonts w:ascii="Arial" w:hAnsi="Arial" w:cs="Arial"/>
-          <w:lang w:val="de-DE"/>
-        </w:rPr>
-        <w:t>Gredit</w:t>
-      </w:r>
-      <w:proofErr w:type="spellEnd"/>
-      <w:r>
-        <w:rPr>
-          <w:rFonts w:ascii="Arial" w:hAnsi="Arial" w:cs="Arial"/>
-          <w:lang w:val="de-DE"/>
-        </w:rPr>
-        <w:t xml:space="preserve"> gewähren</w:t>
+        <w:t>einen K</w:t>
+      </w:r>
+      <w:r>
+        <w:rPr>
+          <w:rFonts w:ascii="Arial" w:hAnsi="Arial" w:cs="Arial"/>
+          <w:lang w:val="de-DE"/>
+        </w:rPr>
+        <w:t>redit gewähren</w:t>
       </w:r>
       <w:r>
         <w:rPr>
@@ -5090,7 +5081,7 @@
 </file>
 
 <file path=customXml/itemProps1.xml><?xml version="1.0" encoding="utf-8"?>
-<ds:datastoreItem xmlns:ds="http://schemas.openxmlformats.org/officeDocument/2006/customXml" ds:itemID="{B1E8E4AD-785C-4C4A-B2D0-FEBA64541C8C}">
+<ds:datastoreItem xmlns:ds="http://schemas.openxmlformats.org/officeDocument/2006/customXml" ds:itemID="{CD7F85E8-D4B0-4983-94E4-2E48E9CF89C8}">
   <ds:schemaRefs>
     <ds:schemaRef ds:uri="http://schemas.openxmlformats.org/officeDocument/2006/bibliography"/>
   </ds:schemaRefs>

</xml_diff>